<commit_message>
Outlining project focal points
</commit_message>
<xml_diff>
--- a/Project 1 - Homelessness/Homelessness Project Outline.docx
+++ b/Project 1 - Homelessness/Homelessness Project Outline.docx
@@ -14,14 +14,146 @@
       <w:r>
         <w:t>CVJ 522</w:t>
       </w:r>
+      <w:r>
+        <w:t xml:space="preserve"> S</w:t>
+      </w:r>
+      <w:r>
+        <w:t>pring</w:t>
+      </w:r>
+      <w:r>
+        <w:t xml:space="preserve"> 2015</w:t>
+      </w:r>
+    </w:p>
+    <w:p>
+      <w:pPr>
+        <w:rPr>
+          <w:b/>
+        </w:rPr>
+      </w:pPr>
+      <w:r>
+        <w:t>Git</w:t>
+      </w:r>
+      <w:r>
+        <w:t>H</w:t>
+      </w:r>
+      <w:r>
+        <w:t>ub Repo</w:t>
+      </w:r>
+      <w:r>
+        <w:rPr>
+          <w:b/>
+        </w:rPr>
+        <w:t>:</w:t>
+      </w:r>
+      <w:r>
+        <w:t xml:space="preserve"> </w:t>
+      </w:r>
+      <w:r>
+        <w:rPr>
+          <w:u w:val="single"/>
+        </w:rPr>
+        <w:t>https://github.com/mtgNic/CVJ522-Infographics</w:t>
+      </w:r>
     </w:p>
     <w:p/>
     <w:p>
+      <w:pPr>
+        <w:spacing w:line="276" w:lineRule="auto"/>
+      </w:pPr>
+    </w:p>
+    <w:p>
+      <w:pPr>
+        <w:pStyle w:val="Heading2"/>
+        <w:spacing w:line="276" w:lineRule="auto"/>
+      </w:pPr>
+      <w:r>
+        <w:t>Project Foci</w:t>
+      </w:r>
+    </w:p>
+    <w:p/>
+    <w:p>
+      <w:pPr>
+        <w:spacing w:line="276" w:lineRule="auto"/>
+      </w:pPr>
+      <w:r>
+        <w:tab/>
+        <w:t>Two subjects interest me with respect to homelessness: mental illness, and substance abuse. Though the two have some overlap, I will focus on the one that yields more substantial research/data for the production of a quality infographic.</w:t>
+      </w:r>
+    </w:p>
+    <w:p>
+      <w:pPr>
+        <w:spacing w:line="276" w:lineRule="auto"/>
+      </w:pPr>
+      <w:r>
+        <w:tab/>
+      </w:r>
+      <w:r>
+        <w:t>As it regards mental illness, homelessness has been exacerbated by the failures of deinstitutionalization. In 1967, the Lanterman-Petris-Short Act was passed in California, which veritably abolished involuntary hospitalization, with the exception of extreme cases. This lead to a mass discharge of mental patients, most of which would eventuate in homelessness. Independent from this legislation, there is still a correlation between homelessness and mental illness. It is worthy of further investigation on my part.</w:t>
+      </w:r>
+    </w:p>
+    <w:p>
+      <w:pPr>
+        <w:spacing w:line="276" w:lineRule="auto"/>
+      </w:pPr>
+      <w:r>
+        <w:tab/>
+        <w:t>The second topic I intend to research is the link between homelessness and substance abuse.</w:t>
+      </w:r>
+      <w:r>
+        <w:t xml:space="preserve"> There is an obvious association between drug and</w:t>
+      </w:r>
+      <w:r>
+        <w:t xml:space="preserve"> alcohol abuse and homelessness, but the details will </w:t>
+      </w:r>
+      <w:r>
+        <w:t>require research to unveil. I will be interested in the “story” behind this phenomenon; looking for data to substantiate a narrative that causally links homelessness and substance abuse.</w:t>
+      </w:r>
+    </w:p>
+    <w:p>
+      <w:pPr>
+        <w:spacing w:line="276" w:lineRule="auto"/>
+      </w:pPr>
+      <w:r>
+        <w:tab/>
+        <w:t xml:space="preserve">The focal element of my project will depend largely on the amount of statistical and quantitave data </w:t>
+      </w:r>
+      <w:r>
+        <w:t xml:space="preserve"> </w:t>
+      </w:r>
+      <w:r>
+        <w:t>available to produce a compelling infographic.</w:t>
+      </w:r>
       <w:bookmarkStart w:id="0" w:name="_GoBack"/>
       <w:bookmarkEnd w:id="0"/>
     </w:p>
+    <w:p>
+      <w:pPr>
+        <w:spacing w:line="276" w:lineRule="auto"/>
+      </w:pPr>
+    </w:p>
+    <w:p>
+      <w:pPr>
+        <w:pStyle w:val="Heading2"/>
+      </w:pPr>
+      <w:r>
+        <w:t>Sources</w:t>
+      </w:r>
+    </w:p>
+    <w:p/>
+    <w:p>
+      <w:hyperlink r:id="rId7" w:history="1">
+        <w:r>
+          <w:rPr>
+            <w:rStyle w:val="Hyperlink"/>
+          </w:rPr>
+          <w:t>http://www.salon.com/2013/09/29/ronald_reagans_shameful_legacy_violence_the_homeless_mental_illness/</w:t>
+        </w:r>
+      </w:hyperlink>
+    </w:p>
+    <w:p/>
+    <w:p/>
     <w:sectPr>
-      <w:headerReference w:type="default" r:id="rId7"/>
+      <w:headerReference w:type="default" r:id="rId8"/>
       <w:pgSz w:w="12240" w:h="15840"/>
       <w:pgMar w:top="1440" w:right="1800" w:bottom="1440" w:left="1800" w:header="720" w:footer="720" w:gutter="0"/>
       <w:cols w:space="720"/>
@@ -278,6 +410,31 @@
     <w:name w:val="Normal"/>
     <w:qFormat/>
   </w:style>
+  <w:style w:type="paragraph" w:styleId="Heading2">
+    <w:name w:val="heading 2"/>
+    <w:basedOn w:val="Normal"/>
+    <w:next w:val="Normal"/>
+    <w:link w:val="Heading2Char"/>
+    <w:uiPriority w:val="9"/>
+    <w:unhideWhenUsed/>
+    <w:qFormat/>
+    <w:rsid w:val="00AC17ED"/>
+    <w:pPr>
+      <w:keepNext/>
+      <w:keepLines/>
+      <w:spacing w:before="200"/>
+      <w:outlineLvl w:val="1"/>
+    </w:pPr>
+    <w:rPr>
+      <w:rFonts w:asciiTheme="majorHAnsi" w:eastAsiaTheme="majorEastAsia" w:hAnsiTheme="majorHAnsi" w:cstheme="majorBidi"/>
+      <w:b/>
+      <w:bCs/>
+      <w:color w:val="4F81BD" w:themeColor="accent1"/>
+      <w:sz w:val="26"/>
+      <w:szCs w:val="26"/>
+      <w:u w:val="single"/>
+    </w:rPr>
+  </w:style>
   <w:style w:type="character" w:default="1" w:styleId="DefaultParagraphFont">
     <w:name w:val="Default Paragraph Font"/>
     <w:uiPriority w:val="1"/>
@@ -354,6 +511,33 @@
     <w:semiHidden/>
     <w:unhideWhenUsed/>
     <w:rsid w:val="000869CC"/>
+  </w:style>
+  <w:style w:type="character" w:customStyle="1" w:styleId="Heading2Char">
+    <w:name w:val="Heading 2 Char"/>
+    <w:basedOn w:val="DefaultParagraphFont"/>
+    <w:link w:val="Heading2"/>
+    <w:uiPriority w:val="9"/>
+    <w:rsid w:val="00AC17ED"/>
+    <w:rPr>
+      <w:rFonts w:asciiTheme="majorHAnsi" w:eastAsiaTheme="majorEastAsia" w:hAnsiTheme="majorHAnsi" w:cstheme="majorBidi"/>
+      <w:b/>
+      <w:bCs/>
+      <w:color w:val="4F81BD" w:themeColor="accent1"/>
+      <w:sz w:val="26"/>
+      <w:szCs w:val="26"/>
+      <w:u w:val="single"/>
+    </w:rPr>
+  </w:style>
+  <w:style w:type="character" w:styleId="Hyperlink">
+    <w:name w:val="Hyperlink"/>
+    <w:basedOn w:val="DefaultParagraphFont"/>
+    <w:uiPriority w:val="99"/>
+    <w:unhideWhenUsed/>
+    <w:rsid w:val="00AC17ED"/>
+    <w:rPr>
+      <w:color w:val="0000FF" w:themeColor="hyperlink"/>
+      <w:u w:val="single"/>
+    </w:rPr>
   </w:style>
 </w:styles>
 </file>
@@ -514,6 +698,31 @@
     <w:name w:val="Normal"/>
     <w:qFormat/>
   </w:style>
+  <w:style w:type="paragraph" w:styleId="Heading2">
+    <w:name w:val="heading 2"/>
+    <w:basedOn w:val="Normal"/>
+    <w:next w:val="Normal"/>
+    <w:link w:val="Heading2Char"/>
+    <w:uiPriority w:val="9"/>
+    <w:unhideWhenUsed/>
+    <w:qFormat/>
+    <w:rsid w:val="00AC17ED"/>
+    <w:pPr>
+      <w:keepNext/>
+      <w:keepLines/>
+      <w:spacing w:before="200"/>
+      <w:outlineLvl w:val="1"/>
+    </w:pPr>
+    <w:rPr>
+      <w:rFonts w:asciiTheme="majorHAnsi" w:eastAsiaTheme="majorEastAsia" w:hAnsiTheme="majorHAnsi" w:cstheme="majorBidi"/>
+      <w:b/>
+      <w:bCs/>
+      <w:color w:val="4F81BD" w:themeColor="accent1"/>
+      <w:sz w:val="26"/>
+      <w:szCs w:val="26"/>
+      <w:u w:val="single"/>
+    </w:rPr>
+  </w:style>
   <w:style w:type="character" w:default="1" w:styleId="DefaultParagraphFont">
     <w:name w:val="Default Paragraph Font"/>
     <w:uiPriority w:val="1"/>
@@ -590,6 +799,33 @@
     <w:semiHidden/>
     <w:unhideWhenUsed/>
     <w:rsid w:val="000869CC"/>
+  </w:style>
+  <w:style w:type="character" w:customStyle="1" w:styleId="Heading2Char">
+    <w:name w:val="Heading 2 Char"/>
+    <w:basedOn w:val="DefaultParagraphFont"/>
+    <w:link w:val="Heading2"/>
+    <w:uiPriority w:val="9"/>
+    <w:rsid w:val="00AC17ED"/>
+    <w:rPr>
+      <w:rFonts w:asciiTheme="majorHAnsi" w:eastAsiaTheme="majorEastAsia" w:hAnsiTheme="majorHAnsi" w:cstheme="majorBidi"/>
+      <w:b/>
+      <w:bCs/>
+      <w:color w:val="4F81BD" w:themeColor="accent1"/>
+      <w:sz w:val="26"/>
+      <w:szCs w:val="26"/>
+      <w:u w:val="single"/>
+    </w:rPr>
+  </w:style>
+  <w:style w:type="character" w:styleId="Hyperlink">
+    <w:name w:val="Hyperlink"/>
+    <w:basedOn w:val="DefaultParagraphFont"/>
+    <w:uiPriority w:val="99"/>
+    <w:unhideWhenUsed/>
+    <w:rsid w:val="00AC17ED"/>
+    <w:rPr>
+      <w:color w:val="0000FF" w:themeColor="hyperlink"/>
+      <w:u w:val="single"/>
+    </w:rPr>
   </w:style>
 </w:styles>
 </file>

</xml_diff>

<commit_message>
Added client and style
</commit_message>
<xml_diff>
--- a/Project 1 - Homelessness/Homelessness Project Outline.docx
+++ b/Project 1 - Homelessness/Homelessness Project Outline.docx
@@ -58,8 +58,58 @@
     <w:p/>
     <w:p>
       <w:pPr>
+        <w:pStyle w:val="Heading2"/>
+      </w:pPr>
+      <w:r>
+        <w:t>Client</w:t>
+      </w:r>
+    </w:p>
+    <w:p>
+      <w:pPr>
         <w:spacing w:line="276" w:lineRule="auto"/>
       </w:pPr>
+      <w:r>
+        <w:tab/>
+        <w:t>A prominent news publication such as The New York Times</w:t>
+      </w:r>
+      <w:r>
+        <w:t>. The reader is expected to be somewhat educated and informed.</w:t>
+      </w:r>
+    </w:p>
+    <w:p>
+      <w:pPr>
+        <w:pStyle w:val="Heading2"/>
+      </w:pPr>
+      <w:r>
+        <w:t>Style</w:t>
+      </w:r>
+    </w:p>
+    <w:p>
+      <w:pPr>
+        <w:spacing w:line="276" w:lineRule="auto"/>
+      </w:pPr>
+      <w:r>
+        <w:tab/>
+        <w:t>Serious and restrained:</w:t>
+      </w:r>
+      <w:r>
+        <w:t xml:space="preserve"> appropriate for print journalism. Color scheme will be muted and stylistic elements will be practical.</w:t>
+      </w:r>
+      <w:r>
+        <w:t xml:space="preserve"> The style should convey credibility and accuracy. </w:t>
+      </w:r>
+      <w:r>
+        <w:t>The use of pictographs and illustrations will be minimal and should be used for clarity and information rather than aesthetics.</w:t>
+      </w:r>
+      <w:r>
+        <w:t xml:space="preserve"> The style with respect to typographic elements should be </w:t>
+      </w:r>
+      <w:r>
+        <w:t>well organized</w:t>
+      </w:r>
+      <w:r>
+        <w:t>, readable, and consistent throughout the work.</w:t>
+      </w:r>
     </w:p>
     <w:p>
       <w:pPr>
@@ -115,7 +165,10 @@
       </w:pPr>
       <w:r>
         <w:tab/>
-        <w:t xml:space="preserve">The focal element of my project will depend largely on the amount of statistical and quantitave data </w:t>
+        <w:t xml:space="preserve">The focal element of my project will depend largely on the amount of statistical and quantitave </w:t>
+      </w:r>
+      <w:r>
+        <w:t>data</w:t>
       </w:r>
       <w:r>
         <w:t xml:space="preserve"> </w:t>
@@ -125,11 +178,6 @@
       </w:r>
       <w:bookmarkStart w:id="0" w:name="_GoBack"/>
       <w:bookmarkEnd w:id="0"/>
-    </w:p>
-    <w:p>
-      <w:pPr>
-        <w:spacing w:line="276" w:lineRule="auto"/>
-      </w:pPr>
     </w:p>
     <w:p>
       <w:pPr>
@@ -150,7 +198,6 @@
         </w:r>
       </w:hyperlink>
     </w:p>
-    <w:p/>
     <w:p/>
     <w:sectPr>
       <w:headerReference w:type="default" r:id="rId8"/>

</xml_diff>

<commit_message>
created PDF; updated outline
</commit_message>
<xml_diff>
--- a/Project 1 - Homelessness/Homelessness Project Outline.docx
+++ b/Project 1 - Homelessness/Homelessness Project Outline.docx
@@ -110,8 +110,15 @@
       <w:r>
         <w:t>, readable, and consistent throughout the work.</w:t>
       </w:r>
-      <w:bookmarkStart w:id="0" w:name="_GoBack"/>
-      <w:bookmarkEnd w:id="0"/>
+    </w:p>
+    <w:p>
+      <w:pPr>
+        <w:spacing w:line="276" w:lineRule="auto"/>
+      </w:pPr>
+      <w:r>
+        <w:tab/>
+        <w:t>Tentatively, the format will be an 11x17 tabloid with six columns (1 pica gutter).</w:t>
+      </w:r>
     </w:p>
     <w:p>
       <w:pPr>
@@ -181,10 +188,37 @@
     </w:p>
     <w:p>
       <w:pPr>
+        <w:spacing w:line="276" w:lineRule="auto"/>
+      </w:pPr>
+    </w:p>
+    <w:p>
+      <w:pPr>
+        <w:spacing w:line="276" w:lineRule="auto"/>
+      </w:pPr>
+      <w:r>
+        <w:softHyphen/>
+      </w:r>
+    </w:p>
+    <w:p>
+      <w:pPr>
         <w:pStyle w:val="Heading2"/>
       </w:pPr>
       <w:r>
-        <w:t>Sources</w:t>
+        <w:lastRenderedPageBreak/>
+        <w:t>Preliminary Research</w:t>
+      </w:r>
+    </w:p>
+    <w:p/>
+    <w:p>
+      <w:r>
+        <w:tab/>
+        <w:t>The goal of research is to reveal strong data that supports an interesting story worthy of visualization.  Preliminary research only aims to discover broad</w:t>
+      </w:r>
+      <w:r>
+        <w:t xml:space="preserve"> and general</w:t>
+      </w:r>
+      <w:r>
+        <w:t xml:space="preserve"> associations; further investigation will find exacting and credible data for visualization.</w:t>
       </w:r>
     </w:p>
     <w:p/>
@@ -199,8 +233,44 @@
       </w:hyperlink>
     </w:p>
     <w:p/>
+    <w:p>
+      <w:hyperlink r:id="rId8" w:history="1">
+        <w:r>
+          <w:rPr>
+            <w:rStyle w:val="Hyperlink"/>
+          </w:rPr>
+          <w:t>http://www.usatoday.com/story/news/nation/2014/08/27/mental-health-homeless-series/14255283/</w:t>
+        </w:r>
+      </w:hyperlink>
+    </w:p>
+    <w:p/>
+    <w:p>
+      <w:hyperlink r:id="rId9" w:history="1">
+        <w:r>
+          <w:rPr>
+            <w:rStyle w:val="Hyperlink"/>
+          </w:rPr>
+          <w:t>http://www.apa.org/pi/ses/resources/publications/homelessness-health.aspx</w:t>
+        </w:r>
+      </w:hyperlink>
+    </w:p>
+    <w:p/>
+    <w:p>
+      <w:hyperlink r:id="rId10" w:history="1">
+        <w:r>
+          <w:rPr>
+            <w:rStyle w:val="Hyperlink"/>
+          </w:rPr>
+          <w:t>http://www.nationalhomeless.org/factsheets/addiction.pdf</w:t>
+        </w:r>
+      </w:hyperlink>
+    </w:p>
+    <w:p>
+      <w:bookmarkStart w:id="0" w:name="_GoBack"/>
+      <w:bookmarkEnd w:id="0"/>
+    </w:p>
     <w:sectPr>
-      <w:headerReference w:type="default" r:id="rId8"/>
+      <w:headerReference w:type="default" r:id="rId11"/>
       <w:pgSz w:w="12240" w:h="15840"/>
       <w:pgMar w:top="1440" w:right="1800" w:bottom="1440" w:left="1800" w:header="720" w:footer="720" w:gutter="0"/>
       <w:cols w:space="720"/>

</xml_diff>